<commit_message>
Revisions to EPICOH abstract
</commit_message>
<xml_diff>
--- a/_site/R/OH_publications_analysis.docx
+++ b/_site/R/OH_publications_analysis.docx
@@ -94,22 +94,70 @@
     </w:p>
     <w:p>
       <w:pPr>
-        <w:pStyle w:val="Date"/>
-      </w:pPr>
-      <w:r>
-        <w:t xml:space="preserve">2025-04-28</w:t>
+        <w:pStyle w:val="Author"/>
+      </w:pPr>
+      <w:r>
+        <w:t xml:space="preserve">Antonio</w:t>
+      </w:r>
+      <w:r>
+        <w:t xml:space="preserve"> </w:t>
+      </w:r>
+      <w:r>
+        <w:t xml:space="preserve">d’Errico</w:t>
       </w:r>
     </w:p>
     <w:p>
       <w:pPr>
-        <w:pStyle w:val="AbstractTitle"/>
-      </w:pPr>
-      <w:r>
-        <w:t xml:space="preserve">Abstract</w:t>
+        <w:pStyle w:val="Author"/>
+      </w:pPr>
+      <w:r>
+        <w:t xml:space="preserve">Sewon</w:t>
+      </w:r>
+      <w:r>
+        <w:t xml:space="preserve"> </w:t>
+      </w:r>
+      <w:r>
+        <w:t xml:space="preserve">Lee</w:t>
       </w:r>
     </w:p>
     <w:p>
       <w:pPr>
+        <w:pStyle w:val="Author"/>
+      </w:pPr>
+      <w:r>
+        <w:t xml:space="preserve">Max</w:t>
+      </w:r>
+      <w:r>
+        <w:t xml:space="preserve"> </w:t>
+      </w:r>
+      <w:r>
+        <w:t xml:space="preserve">J.</w:t>
+      </w:r>
+      <w:r>
+        <w:t xml:space="preserve"> </w:t>
+      </w:r>
+      <w:r>
+        <w:t xml:space="preserve">Oosterwegel</w:t>
+      </w:r>
+    </w:p>
+    <w:p>
+      <w:pPr>
+        <w:pStyle w:val="Date"/>
+      </w:pPr>
+      <w:r>
+        <w:t xml:space="preserve">2025-05-06</w:t>
+      </w:r>
+    </w:p>
+    <w:p>
+      <w:pPr>
+        <w:pStyle w:val="AbstractTitle"/>
+      </w:pPr>
+      <w:r>
+        <w:t xml:space="preserve">Abstract</w:t>
+      </w:r>
+    </w:p>
+    <w:p>
+      <w:pPr>
         <w:pStyle w:val="Abstract"/>
       </w:pPr>
       <w:r>
@@ -167,6 +215,12 @@
         <w:t xml:space="preserve"> </w:t>
       </w:r>
       <w:r>
+        <w:t xml:space="preserve">freely</w:t>
+      </w:r>
+      <w:r>
+        <w:t xml:space="preserve"> </w:t>
+      </w:r>
+      <w:r>
         <w:t xml:space="preserve">available</w:t>
       </w:r>
       <w:r>
@@ -179,13 +233,673 @@
         <w:t xml:space="preserve"> </w:t>
       </w:r>
       <w:r>
-        <w:t xml:space="preserve">readers</w:t>
-      </w:r>
-      <w:r>
-        <w:t xml:space="preserve"> </w:t>
-      </w:r>
-      <w:r>
-        <w:t xml:space="preserve">at</w:t>
+        <w:t xml:space="preserve">readers,</w:t>
+      </w:r>
+      <w:r>
+        <w:t xml:space="preserve"> </w:t>
+      </w:r>
+      <w:r>
+        <w:t xml:space="preserve">whilst</w:t>
+      </w:r>
+      <w:r>
+        <w:t xml:space="preserve"> </w:t>
+      </w:r>
+      <w:r>
+        <w:t xml:space="preserve">costs</w:t>
+      </w:r>
+      <w:r>
+        <w:t xml:space="preserve"> </w:t>
+      </w:r>
+      <w:r>
+        <w:t xml:space="preserve">are</w:t>
+      </w:r>
+      <w:r>
+        <w:t xml:space="preserve"> </w:t>
+      </w:r>
+      <w:r>
+        <w:t xml:space="preserve">usually</w:t>
+      </w:r>
+      <w:r>
+        <w:t xml:space="preserve"> </w:t>
+      </w:r>
+      <w:r>
+        <w:t xml:space="preserve">transferred</w:t>
+      </w:r>
+      <w:r>
+        <w:t xml:space="preserve"> </w:t>
+      </w:r>
+      <w:r>
+        <w:t xml:space="preserve">to</w:t>
+      </w:r>
+      <w:r>
+        <w:t xml:space="preserve"> </w:t>
+      </w:r>
+      <w:r>
+        <w:t xml:space="preserve">authors,</w:t>
+      </w:r>
+      <w:r>
+        <w:t xml:space="preserve"> </w:t>
+      </w:r>
+      <w:r>
+        <w:t xml:space="preserve">funders,</w:t>
+      </w:r>
+      <w:r>
+        <w:t xml:space="preserve"> </w:t>
+      </w:r>
+      <w:r>
+        <w:t xml:space="preserve">or</w:t>
+      </w:r>
+      <w:r>
+        <w:t xml:space="preserve"> </w:t>
+      </w:r>
+      <w:r>
+        <w:t xml:space="preserve">institutions.</w:t>
+      </w:r>
+      <w:r>
+        <w:t xml:space="preserve"> </w:t>
+      </w:r>
+      <w:r>
+        <w:t xml:space="preserve">This</w:t>
+      </w:r>
+      <w:r>
+        <w:t xml:space="preserve"> </w:t>
+      </w:r>
+      <w:r>
+        <w:t xml:space="preserve">study</w:t>
+      </w:r>
+      <w:r>
+        <w:t xml:space="preserve"> </w:t>
+      </w:r>
+      <w:r>
+        <w:t xml:space="preserve">explores</w:t>
+      </w:r>
+      <w:r>
+        <w:t xml:space="preserve"> </w:t>
+      </w:r>
+      <w:r>
+        <w:t xml:space="preserve">OA</w:t>
+      </w:r>
+      <w:r>
+        <w:t xml:space="preserve"> </w:t>
+      </w:r>
+      <w:r>
+        <w:t xml:space="preserve">policies</w:t>
+      </w:r>
+      <w:r>
+        <w:t xml:space="preserve"> </w:t>
+      </w:r>
+      <w:r>
+        <w:t xml:space="preserve">and</w:t>
+      </w:r>
+      <w:r>
+        <w:t xml:space="preserve"> </w:t>
+      </w:r>
+      <w:r>
+        <w:t xml:space="preserve">indexing</w:t>
+      </w:r>
+      <w:r>
+        <w:t xml:space="preserve"> </w:t>
+      </w:r>
+      <w:r>
+        <w:t xml:space="preserve">among</w:t>
+      </w:r>
+      <w:r>
+        <w:t xml:space="preserve"> </w:t>
+      </w:r>
+      <w:r>
+        <w:t xml:space="preserve">occupational</w:t>
+      </w:r>
+      <w:r>
+        <w:t xml:space="preserve"> </w:t>
+      </w:r>
+      <w:r>
+        <w:t xml:space="preserve">health</w:t>
+      </w:r>
+      <w:r>
+        <w:t xml:space="preserve"> </w:t>
+      </w:r>
+      <w:r>
+        <w:t xml:space="preserve">journals.</w:t>
+      </w:r>
+      <w:r>
+        <w:t xml:space="preserve"> </w:t>
+      </w:r>
+      <w:r>
+        <w:t xml:space="preserve">Material</w:t>
+      </w:r>
+      <w:r>
+        <w:t xml:space="preserve"> </w:t>
+      </w:r>
+      <w:r>
+        <w:t xml:space="preserve">and</w:t>
+      </w:r>
+      <w:r>
+        <w:t xml:space="preserve"> </w:t>
+      </w:r>
+      <w:r>
+        <w:t xml:space="preserve">Methods:</w:t>
+      </w:r>
+      <w:r>
+        <w:t xml:space="preserve"> </w:t>
+      </w:r>
+      <w:r>
+        <w:t xml:space="preserve">Journals</w:t>
+      </w:r>
+      <w:r>
+        <w:t xml:space="preserve"> </w:t>
+      </w:r>
+      <w:r>
+        <w:t xml:space="preserve">indexed</w:t>
+      </w:r>
+      <w:r>
+        <w:t xml:space="preserve"> </w:t>
+      </w:r>
+      <w:r>
+        <w:t xml:space="preserve">in</w:t>
+      </w:r>
+      <w:r>
+        <w:t xml:space="preserve"> </w:t>
+      </w:r>
+      <w:r>
+        <w:t xml:space="preserve">the</w:t>
+      </w:r>
+      <w:r>
+        <w:t xml:space="preserve"> </w:t>
+      </w:r>
+      <w:r>
+        <w:t xml:space="preserve">OSHLINE</w:t>
+      </w:r>
+      <w:r>
+        <w:t xml:space="preserve"> </w:t>
+      </w:r>
+      <w:r>
+        <w:t xml:space="preserve">database</w:t>
+      </w:r>
+      <w:r>
+        <w:t xml:space="preserve"> </w:t>
+      </w:r>
+      <w:r>
+        <w:t xml:space="preserve">(n</w:t>
+      </w:r>
+      <w:r>
+        <w:t xml:space="preserve"> </w:t>
+      </w:r>
+      <w:r>
+        <w:t xml:space="preserve">=</w:t>
+      </w:r>
+      <w:r>
+        <w:t xml:space="preserve"> </w:t>
+      </w:r>
+      <w:r>
+        <w:t xml:space="preserve">216)</w:t>
+      </w:r>
+      <w:r>
+        <w:t xml:space="preserve"> </w:t>
+      </w:r>
+      <w:r>
+        <w:t xml:space="preserve">were</w:t>
+      </w:r>
+      <w:r>
+        <w:t xml:space="preserve"> </w:t>
+      </w:r>
+      <w:r>
+        <w:t xml:space="preserve">identified</w:t>
+      </w:r>
+      <w:r>
+        <w:t xml:space="preserve"> </w:t>
+      </w:r>
+      <w:r>
+        <w:t xml:space="preserve">and</w:t>
+      </w:r>
+      <w:r>
+        <w:t xml:space="preserve"> </w:t>
+      </w:r>
+      <w:r>
+        <w:t xml:space="preserve">their</w:t>
+      </w:r>
+      <w:r>
+        <w:t xml:space="preserve"> </w:t>
+      </w:r>
+      <w:r>
+        <w:t xml:space="preserve">bibliographic</w:t>
+      </w:r>
+      <w:r>
+        <w:t xml:space="preserve"> </w:t>
+      </w:r>
+      <w:r>
+        <w:t xml:space="preserve">characteristics</w:t>
+      </w:r>
+      <w:r>
+        <w:t xml:space="preserve"> </w:t>
+      </w:r>
+      <w:r>
+        <w:t xml:space="preserve">were</w:t>
+      </w:r>
+      <w:r>
+        <w:t xml:space="preserve"> </w:t>
+      </w:r>
+      <w:r>
+        <w:t xml:space="preserve">obtained</w:t>
+      </w:r>
+      <w:r>
+        <w:t xml:space="preserve"> </w:t>
+      </w:r>
+      <w:r>
+        <w:t xml:space="preserve">from</w:t>
+      </w:r>
+      <w:r>
+        <w:t xml:space="preserve"> </w:t>
+      </w:r>
+      <w:r>
+        <w:t xml:space="preserve">the</w:t>
+      </w:r>
+      <w:r>
+        <w:t xml:space="preserve"> </w:t>
+      </w:r>
+      <w:r>
+        <w:t xml:space="preserve">Crossref,</w:t>
+      </w:r>
+      <w:r>
+        <w:t xml:space="preserve"> </w:t>
+      </w:r>
+      <w:r>
+        <w:t xml:space="preserve">ISSN,</w:t>
+      </w:r>
+      <w:r>
+        <w:t xml:space="preserve"> </w:t>
+      </w:r>
+      <w:r>
+        <w:t xml:space="preserve">and</w:t>
+      </w:r>
+      <w:r>
+        <w:t xml:space="preserve"> </w:t>
+      </w:r>
+      <w:r>
+        <w:t xml:space="preserve">Ulrichsweb</w:t>
+      </w:r>
+      <w:r>
+        <w:t xml:space="preserve"> </w:t>
+      </w:r>
+      <w:r>
+        <w:t xml:space="preserve">databases.</w:t>
+      </w:r>
+      <w:r>
+        <w:t xml:space="preserve"> </w:t>
+      </w:r>
+      <w:r>
+        <w:t xml:space="preserve">Non-academic</w:t>
+      </w:r>
+      <w:r>
+        <w:t xml:space="preserve"> </w:t>
+      </w:r>
+      <w:r>
+        <w:t xml:space="preserve">(n</w:t>
+      </w:r>
+      <w:r>
+        <w:t xml:space="preserve"> </w:t>
+      </w:r>
+      <w:r>
+        <w:t xml:space="preserve">=</w:t>
+      </w:r>
+      <w:r>
+        <w:t xml:space="preserve"> </w:t>
+      </w:r>
+      <w:r>
+        <w:t xml:space="preserve">9),</w:t>
+      </w:r>
+      <w:r>
+        <w:t xml:space="preserve"> </w:t>
+      </w:r>
+      <w:r>
+        <w:t xml:space="preserve">discontinued</w:t>
+      </w:r>
+      <w:r>
+        <w:t xml:space="preserve"> </w:t>
+      </w:r>
+      <w:r>
+        <w:t xml:space="preserve">(n</w:t>
+      </w:r>
+      <w:r>
+        <w:t xml:space="preserve"> </w:t>
+      </w:r>
+      <w:r>
+        <w:t xml:space="preserve">=</w:t>
+      </w:r>
+      <w:r>
+        <w:t xml:space="preserve"> </w:t>
+      </w:r>
+      <w:r>
+        <w:t xml:space="preserve">4),</w:t>
+      </w:r>
+      <w:r>
+        <w:t xml:space="preserve"> </w:t>
+      </w:r>
+      <w:r>
+        <w:t xml:space="preserve">and</w:t>
+      </w:r>
+      <w:r>
+        <w:t xml:space="preserve"> </w:t>
+      </w:r>
+      <w:r>
+        <w:t xml:space="preserve">unverified</w:t>
+      </w:r>
+      <w:r>
+        <w:t xml:space="preserve"> </w:t>
+      </w:r>
+      <w:r>
+        <w:t xml:space="preserve">(n</w:t>
+      </w:r>
+      <w:r>
+        <w:t xml:space="preserve"> </w:t>
+      </w:r>
+      <w:r>
+        <w:t xml:space="preserve">=</w:t>
+      </w:r>
+      <w:r>
+        <w:t xml:space="preserve"> </w:t>
+      </w:r>
+      <w:r>
+        <w:t xml:space="preserve">1)</w:t>
+      </w:r>
+      <w:r>
+        <w:t xml:space="preserve"> </w:t>
+      </w:r>
+      <w:r>
+        <w:t xml:space="preserve">publications</w:t>
+      </w:r>
+      <w:r>
+        <w:t xml:space="preserve"> </w:t>
+      </w:r>
+      <w:r>
+        <w:t xml:space="preserve">were</w:t>
+      </w:r>
+      <w:r>
+        <w:t xml:space="preserve"> </w:t>
+      </w:r>
+      <w:r>
+        <w:t xml:space="preserve">excluded.</w:t>
+      </w:r>
+      <w:r>
+        <w:t xml:space="preserve"> </w:t>
+      </w:r>
+      <w:r>
+        <w:t xml:space="preserve">Remaining</w:t>
+      </w:r>
+      <w:r>
+        <w:t xml:space="preserve"> </w:t>
+      </w:r>
+      <w:r>
+        <w:t xml:space="preserve">journals</w:t>
+      </w:r>
+      <w:r>
+        <w:t xml:space="preserve"> </w:t>
+      </w:r>
+      <w:r>
+        <w:t xml:space="preserve">were</w:t>
+      </w:r>
+      <w:r>
+        <w:t xml:space="preserve"> </w:t>
+      </w:r>
+      <w:r>
+        <w:t xml:space="preserve">searched</w:t>
+      </w:r>
+      <w:r>
+        <w:t xml:space="preserve"> </w:t>
+      </w:r>
+      <w:r>
+        <w:t xml:space="preserve">for</w:t>
+      </w:r>
+      <w:r>
+        <w:t xml:space="preserve"> </w:t>
+      </w:r>
+      <w:r>
+        <w:t xml:space="preserve">indexing</w:t>
+      </w:r>
+      <w:r>
+        <w:t xml:space="preserve"> </w:t>
+      </w:r>
+      <w:r>
+        <w:t xml:space="preserve">in</w:t>
+      </w:r>
+      <w:r>
+        <w:t xml:space="preserve"> </w:t>
+      </w:r>
+      <w:r>
+        <w:t xml:space="preserve">the</w:t>
+      </w:r>
+      <w:r>
+        <w:t xml:space="preserve"> </w:t>
+      </w:r>
+      <w:r>
+        <w:t xml:space="preserve">Directory</w:t>
+      </w:r>
+      <w:r>
+        <w:t xml:space="preserve"> </w:t>
+      </w:r>
+      <w:r>
+        <w:t xml:space="preserve">of</w:t>
+      </w:r>
+      <w:r>
+        <w:t xml:space="preserve"> </w:t>
+      </w:r>
+      <w:r>
+        <w:t xml:space="preserve">Open</w:t>
+      </w:r>
+      <w:r>
+        <w:t xml:space="preserve"> </w:t>
+      </w:r>
+      <w:r>
+        <w:t xml:space="preserve">Access</w:t>
+      </w:r>
+      <w:r>
+        <w:t xml:space="preserve"> </w:t>
+      </w:r>
+      <w:r>
+        <w:t xml:space="preserve">Journals</w:t>
+      </w:r>
+      <w:r>
+        <w:t xml:space="preserve"> </w:t>
+      </w:r>
+      <w:r>
+        <w:t xml:space="preserve">(DOAJ).</w:t>
+      </w:r>
+      <w:r>
+        <w:t xml:space="preserve"> </w:t>
+      </w:r>
+      <w:r>
+        <w:t xml:space="preserve">Data</w:t>
+      </w:r>
+      <w:r>
+        <w:t xml:space="preserve"> </w:t>
+      </w:r>
+      <w:r>
+        <w:t xml:space="preserve">on</w:t>
+      </w:r>
+      <w:r>
+        <w:t xml:space="preserve"> </w:t>
+      </w:r>
+      <w:r>
+        <w:t xml:space="preserve">OA</w:t>
+      </w:r>
+      <w:r>
+        <w:t xml:space="preserve"> </w:t>
+      </w:r>
+      <w:r>
+        <w:t xml:space="preserve">publishing</w:t>
+      </w:r>
+      <w:r>
+        <w:t xml:space="preserve"> </w:t>
+      </w:r>
+      <w:r>
+        <w:t xml:space="preserve">start</w:t>
+      </w:r>
+      <w:r>
+        <w:t xml:space="preserve"> </w:t>
+      </w:r>
+      <w:r>
+        <w:t xml:space="preserve">year,</w:t>
+      </w:r>
+      <w:r>
+        <w:t xml:space="preserve"> </w:t>
+      </w:r>
+      <w:r>
+        <w:t xml:space="preserve">article</w:t>
+      </w:r>
+      <w:r>
+        <w:t xml:space="preserve"> </w:t>
+      </w:r>
+      <w:r>
+        <w:t xml:space="preserve">processing</w:t>
+      </w:r>
+      <w:r>
+        <w:t xml:space="preserve"> </w:t>
+      </w:r>
+      <w:r>
+        <w:t xml:space="preserve">charges</w:t>
+      </w:r>
+      <w:r>
+        <w:t xml:space="preserve"> </w:t>
+      </w:r>
+      <w:r>
+        <w:t xml:space="preserve">(APC),</w:t>
+      </w:r>
+      <w:r>
+        <w:t xml:space="preserve"> </w:t>
+      </w:r>
+      <w:r>
+        <w:t xml:space="preserve">author</w:t>
+      </w:r>
+      <w:r>
+        <w:t xml:space="preserve"> </w:t>
+      </w:r>
+      <w:r>
+        <w:t xml:space="preserve">copyright</w:t>
+      </w:r>
+      <w:r>
+        <w:t xml:space="preserve"> </w:t>
+      </w:r>
+      <w:r>
+        <w:t xml:space="preserve">retention,</w:t>
+      </w:r>
+      <w:r>
+        <w:t xml:space="preserve"> </w:t>
+      </w:r>
+      <w:r>
+        <w:t xml:space="preserve">and</w:t>
+      </w:r>
+      <w:r>
+        <w:t xml:space="preserve"> </w:t>
+      </w:r>
+      <w:r>
+        <w:t xml:space="preserve">creative</w:t>
+      </w:r>
+      <w:r>
+        <w:t xml:space="preserve"> </w:t>
+      </w:r>
+      <w:r>
+        <w:t xml:space="preserve">commons</w:t>
+      </w:r>
+      <w:r>
+        <w:t xml:space="preserve"> </w:t>
+      </w:r>
+      <w:r>
+        <w:t xml:space="preserve">(CC)</w:t>
+      </w:r>
+      <w:r>
+        <w:t xml:space="preserve"> </w:t>
+      </w:r>
+      <w:r>
+        <w:t xml:space="preserve">copyright</w:t>
+      </w:r>
+      <w:r>
+        <w:t xml:space="preserve"> </w:t>
+      </w:r>
+      <w:r>
+        <w:t xml:space="preserve">licenses</w:t>
+      </w:r>
+      <w:r>
+        <w:t xml:space="preserve"> </w:t>
+      </w:r>
+      <w:r>
+        <w:t xml:space="preserve">were</w:t>
+      </w:r>
+      <w:r>
+        <w:t xml:space="preserve"> </w:t>
+      </w:r>
+      <w:r>
+        <w:t xml:space="preserve">retrieved</w:t>
+      </w:r>
+      <w:r>
+        <w:t xml:space="preserve"> </w:t>
+      </w:r>
+      <w:r>
+        <w:t xml:space="preserve">from</w:t>
+      </w:r>
+      <w:r>
+        <w:t xml:space="preserve"> </w:t>
+      </w:r>
+      <w:r>
+        <w:t xml:space="preserve">DOAJ.</w:t>
+      </w:r>
+      <w:r>
+        <w:t xml:space="preserve"> </w:t>
+      </w:r>
+      <w:r>
+        <w:t xml:space="preserve">The</w:t>
+      </w:r>
+      <w:r>
+        <w:t xml:space="preserve"> </w:t>
+      </w:r>
+      <w:r>
+        <w:t xml:space="preserve">DIAMAS</w:t>
+      </w:r>
+      <w:r>
+        <w:t xml:space="preserve"> </w:t>
+      </w:r>
+      <w:r>
+        <w:t xml:space="preserve">criteria</w:t>
+      </w:r>
+      <w:r>
+        <w:t xml:space="preserve"> </w:t>
+      </w:r>
+      <w:r>
+        <w:t xml:space="preserve">(persistent</w:t>
+      </w:r>
+      <w:r>
+        <w:t xml:space="preserve"> </w:t>
+      </w:r>
+      <w:r>
+        <w:t xml:space="preserve">identification,</w:t>
+      </w:r>
+      <w:r>
+        <w:t xml:space="preserve"> </w:t>
+      </w:r>
+      <w:r>
+        <w:t xml:space="preserve">scholarly</w:t>
+      </w:r>
+      <w:r>
+        <w:t xml:space="preserve"> </w:t>
+      </w:r>
+      <w:r>
+        <w:t xml:space="preserve">journal,</w:t>
+      </w:r>
+      <w:r>
+        <w:t xml:space="preserve"> </w:t>
+      </w:r>
+      <w:r>
+        <w:t xml:space="preserve">OA</w:t>
+      </w:r>
+      <w:r>
+        <w:t xml:space="preserve"> </w:t>
+      </w:r>
+      <w:r>
+        <w:t xml:space="preserve">with</w:t>
+      </w:r>
+      <w:r>
+        <w:t xml:space="preserve"> </w:t>
+      </w:r>
+      <w:r>
+        <w:t xml:space="preserve">licenses,</w:t>
       </w:r>
       <w:r>
         <w:t xml:space="preserve"> </w:t>
@@ -197,19 +911,73 @@
         <w:t xml:space="preserve"> </w:t>
       </w:r>
       <w:r>
-        <w:t xml:space="preserve">cost.</w:t>
-      </w:r>
-      <w:r>
-        <w:t xml:space="preserve"> </w:t>
-      </w:r>
-      <w:r>
-        <w:t xml:space="preserve">Under</w:t>
-      </w:r>
-      <w:r>
-        <w:t xml:space="preserve"> </w:t>
-      </w:r>
-      <w:r>
-        <w:t xml:space="preserve">different</w:t>
+        <w:t xml:space="preserve">fees,</w:t>
+      </w:r>
+      <w:r>
+        <w:t xml:space="preserve"> </w:t>
+      </w:r>
+      <w:r>
+        <w:t xml:space="preserve">open</w:t>
+      </w:r>
+      <w:r>
+        <w:t xml:space="preserve"> </w:t>
+      </w:r>
+      <w:r>
+        <w:t xml:space="preserve">to</w:t>
+      </w:r>
+      <w:r>
+        <w:t xml:space="preserve"> </w:t>
+      </w:r>
+      <w:r>
+        <w:t xml:space="preserve">all</w:t>
+      </w:r>
+      <w:r>
+        <w:t xml:space="preserve"> </w:t>
+      </w:r>
+      <w:r>
+        <w:t xml:space="preserve">authors,</w:t>
+      </w:r>
+      <w:r>
+        <w:t xml:space="preserve"> </w:t>
+      </w:r>
+      <w:r>
+        <w:t xml:space="preserve">and</w:t>
+      </w:r>
+      <w:r>
+        <w:t xml:space="preserve"> </w:t>
+      </w:r>
+      <w:r>
+        <w:t xml:space="preserve">community-owned)</w:t>
+      </w:r>
+      <w:r>
+        <w:t xml:space="preserve"> </w:t>
+      </w:r>
+      <w:r>
+        <w:t xml:space="preserve">were</w:t>
+      </w:r>
+      <w:r>
+        <w:t xml:space="preserve"> </w:t>
+      </w:r>
+      <w:r>
+        <w:t xml:space="preserve">used</w:t>
+      </w:r>
+      <w:r>
+        <w:t xml:space="preserve"> </w:t>
+      </w:r>
+      <w:r>
+        <w:t xml:space="preserve">to</w:t>
+      </w:r>
+      <w:r>
+        <w:t xml:space="preserve"> </w:t>
+      </w:r>
+      <w:r>
+        <w:t xml:space="preserve">define</w:t>
+      </w:r>
+      <w:r>
+        <w:t xml:space="preserve"> </w:t>
+      </w:r>
+      <w:r>
+        <w:t xml:space="preserve">diamond</w:t>
       </w:r>
       <w:r>
         <w:t xml:space="preserve"> </w:t>
@@ -221,13 +989,715 @@
         <w:t xml:space="preserve"> </w:t>
       </w:r>
       <w:r>
-        <w:t xml:space="preserve">models,</w:t>
-      </w:r>
-      <w:r>
-        <w:t xml:space="preserve"> </w:t>
-      </w:r>
-      <w:r>
-        <w:t xml:space="preserve">costs</w:t>
+        <w:t xml:space="preserve">journals</w:t>
+      </w:r>
+      <w:r>
+        <w:t xml:space="preserve"> </w:t>
+      </w:r>
+      <w:r>
+        <w:t xml:space="preserve">when</w:t>
+      </w:r>
+      <w:r>
+        <w:t xml:space="preserve"> </w:t>
+      </w:r>
+      <w:r>
+        <w:t xml:space="preserve">all</w:t>
+      </w:r>
+      <w:r>
+        <w:t xml:space="preserve"> </w:t>
+      </w:r>
+      <w:r>
+        <w:t xml:space="preserve">criteria</w:t>
+      </w:r>
+      <w:r>
+        <w:t xml:space="preserve"> </w:t>
+      </w:r>
+      <w:r>
+        <w:t xml:space="preserve">were</w:t>
+      </w:r>
+      <w:r>
+        <w:t xml:space="preserve"> </w:t>
+      </w:r>
+      <w:r>
+        <w:t xml:space="preserve">met.</w:t>
+      </w:r>
+      <w:r>
+        <w:t xml:space="preserve"> </w:t>
+      </w:r>
+      <w:r>
+        <w:t xml:space="preserve">Publishers</w:t>
+      </w:r>
+      <w:r>
+        <w:t xml:space="preserve"> </w:t>
+      </w:r>
+      <w:r>
+        <w:t xml:space="preserve">were</w:t>
+      </w:r>
+      <w:r>
+        <w:t xml:space="preserve"> </w:t>
+      </w:r>
+      <w:r>
+        <w:t xml:space="preserve">labelled</w:t>
+      </w:r>
+      <w:r>
+        <w:t xml:space="preserve"> </w:t>
+      </w:r>
+      <w:r>
+        <w:t xml:space="preserve">as</w:t>
+      </w:r>
+      <w:r>
+        <w:t xml:space="preserve"> </w:t>
+      </w:r>
+      <w:r>
+        <w:t xml:space="preserve">commercial</w:t>
+      </w:r>
+      <w:r>
+        <w:t xml:space="preserve"> </w:t>
+      </w:r>
+      <w:r>
+        <w:t xml:space="preserve">and</w:t>
+      </w:r>
+      <w:r>
+        <w:t xml:space="preserve"> </w:t>
+      </w:r>
+      <w:r>
+        <w:t xml:space="preserve">non-commercial</w:t>
+      </w:r>
+      <w:r>
+        <w:t xml:space="preserve"> </w:t>
+      </w:r>
+      <w:r>
+        <w:t xml:space="preserve">by</w:t>
+      </w:r>
+      <w:r>
+        <w:t xml:space="preserve"> </w:t>
+      </w:r>
+      <w:r>
+        <w:t xml:space="preserve">reviewing</w:t>
+      </w:r>
+      <w:r>
+        <w:t xml:space="preserve"> </w:t>
+      </w:r>
+      <w:r>
+        <w:t xml:space="preserve">publishers’</w:t>
+      </w:r>
+      <w:r>
+        <w:t xml:space="preserve"> </w:t>
+      </w:r>
+      <w:r>
+        <w:t xml:space="preserve">websites</w:t>
+      </w:r>
+      <w:r>
+        <w:t xml:space="preserve"> </w:t>
+      </w:r>
+      <w:r>
+        <w:t xml:space="preserve">and</w:t>
+      </w:r>
+      <w:r>
+        <w:t xml:space="preserve"> </w:t>
+      </w:r>
+      <w:r>
+        <w:t xml:space="preserve">stock</w:t>
+      </w:r>
+      <w:r>
+        <w:t xml:space="preserve"> </w:t>
+      </w:r>
+      <w:r>
+        <w:t xml:space="preserve">exchange</w:t>
+      </w:r>
+      <w:r>
+        <w:t xml:space="preserve"> </w:t>
+      </w:r>
+      <w:r>
+        <w:t xml:space="preserve">listings.</w:t>
+      </w:r>
+      <w:r>
+        <w:t xml:space="preserve"> </w:t>
+      </w:r>
+      <w:r>
+        <w:t xml:space="preserve">Results:</w:t>
+      </w:r>
+      <w:r>
+        <w:t xml:space="preserve"> </w:t>
+      </w:r>
+      <w:r>
+        <w:t xml:space="preserve">Out</w:t>
+      </w:r>
+      <w:r>
+        <w:t xml:space="preserve"> </w:t>
+      </w:r>
+      <w:r>
+        <w:t xml:space="preserve">of</w:t>
+      </w:r>
+      <w:r>
+        <w:t xml:space="preserve"> </w:t>
+      </w:r>
+      <w:r>
+        <w:t xml:space="preserve">the</w:t>
+      </w:r>
+      <w:r>
+        <w:t xml:space="preserve"> </w:t>
+      </w:r>
+      <w:r>
+        <w:t xml:space="preserve">202</w:t>
+      </w:r>
+      <w:r>
+        <w:t xml:space="preserve"> </w:t>
+      </w:r>
+      <w:r>
+        <w:t xml:space="preserve">journals</w:t>
+      </w:r>
+      <w:r>
+        <w:t xml:space="preserve"> </w:t>
+      </w:r>
+      <w:r>
+        <w:t xml:space="preserve">analyzed,</w:t>
+      </w:r>
+      <w:r>
+        <w:t xml:space="preserve"> </w:t>
+      </w:r>
+      <w:r>
+        <w:t xml:space="preserve">13</w:t>
+      </w:r>
+      <w:r>
+        <w:t xml:space="preserve"> </w:t>
+      </w:r>
+      <w:r>
+        <w:t xml:space="preserve">(6.4%)</w:t>
+      </w:r>
+      <w:r>
+        <w:t xml:space="preserve"> </w:t>
+      </w:r>
+      <w:r>
+        <w:t xml:space="preserve">were</w:t>
+      </w:r>
+      <w:r>
+        <w:t xml:space="preserve"> </w:t>
+      </w:r>
+      <w:r>
+        <w:t xml:space="preserve">indexed</w:t>
+      </w:r>
+      <w:r>
+        <w:t xml:space="preserve"> </w:t>
+      </w:r>
+      <w:r>
+        <w:t xml:space="preserve">in</w:t>
+      </w:r>
+      <w:r>
+        <w:t xml:space="preserve"> </w:t>
+      </w:r>
+      <w:r>
+        <w:t xml:space="preserve">DOAJ</w:t>
+      </w:r>
+      <w:r>
+        <w:t xml:space="preserve"> </w:t>
+      </w:r>
+      <w:r>
+        <w:t xml:space="preserve">and</w:t>
+      </w:r>
+      <w:r>
+        <w:t xml:space="preserve"> </w:t>
+      </w:r>
+      <w:r>
+        <w:t xml:space="preserve">only</w:t>
+      </w:r>
+      <w:r>
+        <w:t xml:space="preserve"> </w:t>
+      </w:r>
+      <w:r>
+        <w:t xml:space="preserve">2</w:t>
+      </w:r>
+      <w:r>
+        <w:t xml:space="preserve"> </w:t>
+      </w:r>
+      <w:r>
+        <w:t xml:space="preserve">(1%)</w:t>
+      </w:r>
+      <w:r>
+        <w:t xml:space="preserve"> </w:t>
+      </w:r>
+      <w:r>
+        <w:t xml:space="preserve">were</w:t>
+      </w:r>
+      <w:r>
+        <w:t xml:space="preserve"> </w:t>
+      </w:r>
+      <w:r>
+        <w:t xml:space="preserve">diamond</w:t>
+      </w:r>
+      <w:r>
+        <w:t xml:space="preserve"> </w:t>
+      </w:r>
+      <w:r>
+        <w:t xml:space="preserve">OA</w:t>
+      </w:r>
+      <w:r>
+        <w:t xml:space="preserve"> </w:t>
+      </w:r>
+      <w:r>
+        <w:t xml:space="preserve">journals.</w:t>
+      </w:r>
+      <w:r>
+        <w:t xml:space="preserve"> </w:t>
+      </w:r>
+      <w:r>
+        <w:t xml:space="preserve">The</w:t>
+      </w:r>
+      <w:r>
+        <w:t xml:space="preserve"> </w:t>
+      </w:r>
+      <w:r>
+        <w:t xml:space="preserve">median</w:t>
+      </w:r>
+      <w:r>
+        <w:t xml:space="preserve"> </w:t>
+      </w:r>
+      <w:r>
+        <w:t xml:space="preserve">APC</w:t>
+      </w:r>
+      <w:r>
+        <w:t xml:space="preserve"> </w:t>
+      </w:r>
+      <w:r>
+        <w:t xml:space="preserve">in</w:t>
+      </w:r>
+      <w:r>
+        <w:t xml:space="preserve"> </w:t>
+      </w:r>
+      <w:r>
+        <w:t xml:space="preserve">journals</w:t>
+      </w:r>
+      <w:r>
+        <w:t xml:space="preserve"> </w:t>
+      </w:r>
+      <w:r>
+        <w:t xml:space="preserve">indexed</w:t>
+      </w:r>
+      <w:r>
+        <w:t xml:space="preserve"> </w:t>
+      </w:r>
+      <w:r>
+        <w:t xml:space="preserve">in</w:t>
+      </w:r>
+      <w:r>
+        <w:t xml:space="preserve"> </w:t>
+      </w:r>
+      <w:r>
+        <w:t xml:space="preserve">DOAJ</w:t>
+      </w:r>
+      <w:r>
+        <w:t xml:space="preserve"> </w:t>
+      </w:r>
+      <w:r>
+        <w:t xml:space="preserve">was</w:t>
+      </w:r>
+      <w:r>
+        <w:t xml:space="preserve"> </w:t>
+      </w:r>
+      <w:r>
+        <w:t xml:space="preserve">1894</w:t>
+      </w:r>
+      <w:r>
+        <w:t xml:space="preserve"> </w:t>
+      </w:r>
+      <w:r>
+        <w:t xml:space="preserve">EUR</w:t>
+      </w:r>
+      <w:r>
+        <w:t xml:space="preserve"> </w:t>
+      </w:r>
+      <w:r>
+        <w:t xml:space="preserve">(IQR:</w:t>
+      </w:r>
+      <w:r>
+        <w:t xml:space="preserve"> </w:t>
+      </w:r>
+      <w:r>
+        <w:t xml:space="preserve">690–2390,</w:t>
+      </w:r>
+      <w:r>
+        <w:t xml:space="preserve"> </w:t>
+      </w:r>
+      <w:r>
+        <w:t xml:space="preserve">range:</w:t>
+      </w:r>
+      <w:r>
+        <w:t xml:space="preserve"> </w:t>
+      </w:r>
+      <w:r>
+        <w:t xml:space="preserve">0–2875).</w:t>
+      </w:r>
+      <w:r>
+        <w:t xml:space="preserve"> </w:t>
+      </w:r>
+      <w:r>
+        <w:t xml:space="preserve">Journals</w:t>
+      </w:r>
+      <w:r>
+        <w:t xml:space="preserve"> </w:t>
+      </w:r>
+      <w:r>
+        <w:t xml:space="preserve">owned</w:t>
+      </w:r>
+      <w:r>
+        <w:t xml:space="preserve"> </w:t>
+      </w:r>
+      <w:r>
+        <w:t xml:space="preserve">by</w:t>
+      </w:r>
+      <w:r>
+        <w:t xml:space="preserve"> </w:t>
+      </w:r>
+      <w:r>
+        <w:t xml:space="preserve">commercial</w:t>
+      </w:r>
+      <w:r>
+        <w:t xml:space="preserve"> </w:t>
+      </w:r>
+      <w:r>
+        <w:t xml:space="preserve">publishers</w:t>
+      </w:r>
+      <w:r>
+        <w:t xml:space="preserve"> </w:t>
+      </w:r>
+      <w:r>
+        <w:t xml:space="preserve">charged</w:t>
+      </w:r>
+      <w:r>
+        <w:t xml:space="preserve"> </w:t>
+      </w:r>
+      <w:r>
+        <w:t xml:space="preserve">higher</w:t>
+      </w:r>
+      <w:r>
+        <w:t xml:space="preserve"> </w:t>
+      </w:r>
+      <w:r>
+        <w:t xml:space="preserve">APC</w:t>
+      </w:r>
+      <w:r>
+        <w:t xml:space="preserve"> </w:t>
+      </w:r>
+      <w:r>
+        <w:t xml:space="preserve">than</w:t>
+      </w:r>
+      <w:r>
+        <w:t xml:space="preserve"> </w:t>
+      </w:r>
+      <w:r>
+        <w:t xml:space="preserve">non-commercial</w:t>
+      </w:r>
+      <w:r>
+        <w:t xml:space="preserve"> </w:t>
+      </w:r>
+      <w:r>
+        <w:t xml:space="preserve">publishers</w:t>
+      </w:r>
+      <w:r>
+        <w:t xml:space="preserve"> </w:t>
+      </w:r>
+      <w:r>
+        <w:t xml:space="preserve">(median</w:t>
+      </w:r>
+      <w:r>
+        <w:t xml:space="preserve"> </w:t>
+      </w:r>
+      <w:r>
+        <w:t xml:space="preserve">2490</w:t>
+      </w:r>
+      <w:r>
+        <w:t xml:space="preserve"> </w:t>
+      </w:r>
+      <w:r>
+        <w:t xml:space="preserve">vs</w:t>
+      </w:r>
+      <w:r>
+        <w:t xml:space="preserve"> </w:t>
+      </w:r>
+      <w:r>
+        <w:t xml:space="preserve">1424</w:t>
+      </w:r>
+      <w:r>
+        <w:t xml:space="preserve"> </w:t>
+      </w:r>
+      <w:r>
+        <w:t xml:space="preserve">EUR,</w:t>
+      </w:r>
+      <w:r>
+        <w:t xml:space="preserve"> </w:t>
+      </w:r>
+      <w:r>
+        <w:t xml:space="preserve">p</w:t>
+      </w:r>
+      <w:r>
+        <w:t xml:space="preserve"> </w:t>
+      </w:r>
+      <w:r>
+        <w:t xml:space="preserve">=</w:t>
+      </w:r>
+      <w:r>
+        <w:t xml:space="preserve"> </w:t>
+      </w:r>
+      <w:r>
+        <w:t xml:space="preserve">0.03).</w:t>
+      </w:r>
+      <w:r>
+        <w:t xml:space="preserve"> </w:t>
+      </w:r>
+      <w:r>
+        <w:t xml:space="preserve">Eight</w:t>
+      </w:r>
+      <w:r>
+        <w:t xml:space="preserve"> </w:t>
+      </w:r>
+      <w:r>
+        <w:t xml:space="preserve">(61.5%)</w:t>
+      </w:r>
+      <w:r>
+        <w:t xml:space="preserve"> </w:t>
+      </w:r>
+      <w:r>
+        <w:t xml:space="preserve">allowed</w:t>
+      </w:r>
+      <w:r>
+        <w:t xml:space="preserve"> </w:t>
+      </w:r>
+      <w:r>
+        <w:t xml:space="preserve">authors</w:t>
+      </w:r>
+      <w:r>
+        <w:t xml:space="preserve"> </w:t>
+      </w:r>
+      <w:r>
+        <w:t xml:space="preserve">to</w:t>
+      </w:r>
+      <w:r>
+        <w:t xml:space="preserve"> </w:t>
+      </w:r>
+      <w:r>
+        <w:t xml:space="preserve">retain</w:t>
+      </w:r>
+      <w:r>
+        <w:t xml:space="preserve"> </w:t>
+      </w:r>
+      <w:r>
+        <w:t xml:space="preserve">copyright</w:t>
+      </w:r>
+      <w:r>
+        <w:t xml:space="preserve"> </w:t>
+      </w:r>
+      <w:r>
+        <w:t xml:space="preserve">of</w:t>
+      </w:r>
+      <w:r>
+        <w:t xml:space="preserve"> </w:t>
+      </w:r>
+      <w:r>
+        <w:t xml:space="preserve">their</w:t>
+      </w:r>
+      <w:r>
+        <w:t xml:space="preserve"> </w:t>
+      </w:r>
+      <w:r>
+        <w:t xml:space="preserve">works.</w:t>
+      </w:r>
+      <w:r>
+        <w:t xml:space="preserve"> </w:t>
+      </w:r>
+      <w:r>
+        <w:t xml:space="preserve">CC-BY</w:t>
+      </w:r>
+      <w:r>
+        <w:t xml:space="preserve"> </w:t>
+      </w:r>
+      <w:r>
+        <w:t xml:space="preserve">licenses</w:t>
+      </w:r>
+      <w:r>
+        <w:t xml:space="preserve"> </w:t>
+      </w:r>
+      <w:r>
+        <w:t xml:space="preserve">were</w:t>
+      </w:r>
+      <w:r>
+        <w:t xml:space="preserve"> </w:t>
+      </w:r>
+      <w:r>
+        <w:t xml:space="preserve">commonly</w:t>
+      </w:r>
+      <w:r>
+        <w:t xml:space="preserve"> </w:t>
+      </w:r>
+      <w:r>
+        <w:t xml:space="preserve">allowed</w:t>
+      </w:r>
+      <w:r>
+        <w:t xml:space="preserve"> </w:t>
+      </w:r>
+      <w:r>
+        <w:t xml:space="preserve">(n</w:t>
+      </w:r>
+      <w:r>
+        <w:t xml:space="preserve"> </w:t>
+      </w:r>
+      <w:r>
+        <w:t xml:space="preserve">=</w:t>
+      </w:r>
+      <w:r>
+        <w:t xml:space="preserve"> </w:t>
+      </w:r>
+      <w:r>
+        <w:t xml:space="preserve">11,</w:t>
+      </w:r>
+      <w:r>
+        <w:t xml:space="preserve"> </w:t>
+      </w:r>
+      <w:r>
+        <w:t xml:space="preserve">84.6%),</w:t>
+      </w:r>
+      <w:r>
+        <w:t xml:space="preserve"> </w:t>
+      </w:r>
+      <w:r>
+        <w:t xml:space="preserve">followed</w:t>
+      </w:r>
+      <w:r>
+        <w:t xml:space="preserve"> </w:t>
+      </w:r>
+      <w:r>
+        <w:t xml:space="preserve">by</w:t>
+      </w:r>
+      <w:r>
+        <w:t xml:space="preserve"> </w:t>
+      </w:r>
+      <w:r>
+        <w:t xml:space="preserve">CC0</w:t>
+      </w:r>
+      <w:r>
+        <w:t xml:space="preserve"> </w:t>
+      </w:r>
+      <w:r>
+        <w:t xml:space="preserve">(n</w:t>
+      </w:r>
+      <w:r>
+        <w:t xml:space="preserve"> </w:t>
+      </w:r>
+      <w:r>
+        <w:t xml:space="preserve">=</w:t>
+      </w:r>
+      <w:r>
+        <w:t xml:space="preserve"> </w:t>
+      </w:r>
+      <w:r>
+        <w:t xml:space="preserve">5,</w:t>
+      </w:r>
+      <w:r>
+        <w:t xml:space="preserve"> </w:t>
+      </w:r>
+      <w:r>
+        <w:t xml:space="preserve">38.5%),</w:t>
+      </w:r>
+      <w:r>
+        <w:t xml:space="preserve"> </w:t>
+      </w:r>
+      <w:r>
+        <w:t xml:space="preserve">and</w:t>
+      </w:r>
+      <w:r>
+        <w:t xml:space="preserve"> </w:t>
+      </w:r>
+      <w:r>
+        <w:t xml:space="preserve">CC</w:t>
+      </w:r>
+      <w:r>
+        <w:t xml:space="preserve"> </w:t>
+      </w:r>
+      <w:r>
+        <w:t xml:space="preserve">BY-NC-ND</w:t>
+      </w:r>
+      <w:r>
+        <w:t xml:space="preserve"> </w:t>
+      </w:r>
+      <w:r>
+        <w:t xml:space="preserve">(n</w:t>
+      </w:r>
+      <w:r>
+        <w:t xml:space="preserve"> </w:t>
+      </w:r>
+      <w:r>
+        <w:t xml:space="preserve">=</w:t>
+      </w:r>
+      <w:r>
+        <w:t xml:space="preserve"> </w:t>
+      </w:r>
+      <w:r>
+        <w:t xml:space="preserve">3,</w:t>
+      </w:r>
+      <w:r>
+        <w:t xml:space="preserve"> </w:t>
+      </w:r>
+      <w:r>
+        <w:t xml:space="preserve">23.1%).</w:t>
+      </w:r>
+      <w:r>
+        <w:t xml:space="preserve"> </w:t>
+      </w:r>
+      <w:r>
+        <w:t xml:space="preserve">Conclusion:</w:t>
+      </w:r>
+      <w:r>
+        <w:t xml:space="preserve"> </w:t>
+      </w:r>
+      <w:r>
+        <w:t xml:space="preserve">Few</w:t>
+      </w:r>
+      <w:r>
+        <w:t xml:space="preserve"> </w:t>
+      </w:r>
+      <w:r>
+        <w:t xml:space="preserve">occupational</w:t>
+      </w:r>
+      <w:r>
+        <w:t xml:space="preserve"> </w:t>
+      </w:r>
+      <w:r>
+        <w:t xml:space="preserve">health</w:t>
+      </w:r>
+      <w:r>
+        <w:t xml:space="preserve"> </w:t>
+      </w:r>
+      <w:r>
+        <w:t xml:space="preserve">and</w:t>
+      </w:r>
+      <w:r>
+        <w:t xml:space="preserve"> </w:t>
+      </w:r>
+      <w:r>
+        <w:t xml:space="preserve">safety</w:t>
+      </w:r>
+      <w:r>
+        <w:t xml:space="preserve"> </w:t>
+      </w:r>
+      <w:r>
+        <w:t xml:space="preserve">journals</w:t>
+      </w:r>
+      <w:r>
+        <w:t xml:space="preserve"> </w:t>
+      </w:r>
+      <w:r>
+        <w:t xml:space="preserve">indexed</w:t>
+      </w:r>
+      <w:r>
+        <w:t xml:space="preserve"> </w:t>
+      </w:r>
+      <w:r>
+        <w:t xml:space="preserve">in</w:t>
+      </w:r>
+      <w:r>
+        <w:t xml:space="preserve"> </w:t>
+      </w:r>
+      <w:r>
+        <w:t xml:space="preserve">OSHLINE</w:t>
       </w:r>
       <w:r>
         <w:t xml:space="preserve"> </w:t>
@@ -239,7 +1709,91 @@
         <w:t xml:space="preserve"> </w:t>
       </w:r>
       <w:r>
-        <w:t xml:space="preserve">transferred</w:t>
+        <w:t xml:space="preserve">fully</w:t>
+      </w:r>
+      <w:r>
+        <w:t xml:space="preserve"> </w:t>
+      </w:r>
+      <w:r>
+        <w:t xml:space="preserve">OA,</w:t>
+      </w:r>
+      <w:r>
+        <w:t xml:space="preserve"> </w:t>
+      </w:r>
+      <w:r>
+        <w:t xml:space="preserve">with</w:t>
+      </w:r>
+      <w:r>
+        <w:t xml:space="preserve"> </w:t>
+      </w:r>
+      <w:r>
+        <w:t xml:space="preserve">only</w:t>
+      </w:r>
+      <w:r>
+        <w:t xml:space="preserve"> </w:t>
+      </w:r>
+      <w:r>
+        <w:t xml:space="preserve">1%</w:t>
+      </w:r>
+      <w:r>
+        <w:t xml:space="preserve"> </w:t>
+      </w:r>
+      <w:r>
+        <w:t xml:space="preserve">diamond</w:t>
+      </w:r>
+      <w:r>
+        <w:t xml:space="preserve"> </w:t>
+      </w:r>
+      <w:r>
+        <w:t xml:space="preserve">OA.</w:t>
+      </w:r>
+      <w:r>
+        <w:t xml:space="preserve"> </w:t>
+      </w:r>
+      <w:r>
+        <w:t xml:space="preserve">Journals</w:t>
+      </w:r>
+      <w:r>
+        <w:t xml:space="preserve"> </w:t>
+      </w:r>
+      <w:r>
+        <w:t xml:space="preserve">owned</w:t>
+      </w:r>
+      <w:r>
+        <w:t xml:space="preserve"> </w:t>
+      </w:r>
+      <w:r>
+        <w:t xml:space="preserve">by</w:t>
+      </w:r>
+      <w:r>
+        <w:t xml:space="preserve"> </w:t>
+      </w:r>
+      <w:r>
+        <w:t xml:space="preserve">commercial</w:t>
+      </w:r>
+      <w:r>
+        <w:t xml:space="preserve"> </w:t>
+      </w:r>
+      <w:r>
+        <w:t xml:space="preserve">publishers</w:t>
+      </w:r>
+      <w:r>
+        <w:t xml:space="preserve"> </w:t>
+      </w:r>
+      <w:r>
+        <w:t xml:space="preserve">charge</w:t>
+      </w:r>
+      <w:r>
+        <w:t xml:space="preserve"> </w:t>
+      </w:r>
+      <w:r>
+        <w:t xml:space="preserve">higher</w:t>
+      </w:r>
+      <w:r>
+        <w:t xml:space="preserve"> </w:t>
+      </w:r>
+      <w:r>
+        <w:t xml:space="preserve">fees</w:t>
       </w:r>
       <w:r>
         <w:t xml:space="preserve"> </w:t>
@@ -257,7 +1811,7 @@
         <w:t xml:space="preserve"> </w:t>
       </w:r>
       <w:r>
-        <w:t xml:space="preserve">funders,</w:t>
+        <w:t xml:space="preserve">institutions,</w:t>
       </w:r>
       <w:r>
         <w:t xml:space="preserve"> </w:t>
@@ -269,1531 +1823,7 @@
         <w:t xml:space="preserve"> </w:t>
       </w:r>
       <w:r>
-        <w:t xml:space="preserve">institutions.</w:t>
-      </w:r>
-      <w:r>
-        <w:t xml:space="preserve"> </w:t>
-      </w:r>
-      <w:r>
-        <w:t xml:space="preserve">This</w:t>
-      </w:r>
-      <w:r>
-        <w:t xml:space="preserve"> </w:t>
-      </w:r>
-      <w:r>
-        <w:t xml:space="preserve">study</w:t>
-      </w:r>
-      <w:r>
-        <w:t xml:space="preserve"> </w:t>
-      </w:r>
-      <w:r>
-        <w:t xml:space="preserve">aimed</w:t>
-      </w:r>
-      <w:r>
-        <w:t xml:space="preserve"> </w:t>
-      </w:r>
-      <w:r>
-        <w:t xml:space="preserve">to</w:t>
-      </w:r>
-      <w:r>
-        <w:t xml:space="preserve"> </w:t>
-      </w:r>
-      <w:r>
-        <w:t xml:space="preserve">evaluate</w:t>
-      </w:r>
-      <w:r>
-        <w:t xml:space="preserve"> </w:t>
-      </w:r>
-      <w:r>
-        <w:t xml:space="preserve">occupational</w:t>
-      </w:r>
-      <w:r>
-        <w:t xml:space="preserve"> </w:t>
-      </w:r>
-      <w:r>
-        <w:t xml:space="preserve">health</w:t>
-      </w:r>
-      <w:r>
-        <w:t xml:space="preserve"> </w:t>
-      </w:r>
-      <w:r>
-        <w:t xml:space="preserve">and</w:t>
-      </w:r>
-      <w:r>
-        <w:t xml:space="preserve"> </w:t>
-      </w:r>
-      <w:r>
-        <w:t xml:space="preserve">safety</w:t>
-      </w:r>
-      <w:r>
-        <w:t xml:space="preserve"> </w:t>
-      </w:r>
-      <w:r>
-        <w:t xml:space="preserve">journals’</w:t>
-      </w:r>
-      <w:r>
-        <w:t xml:space="preserve"> </w:t>
-      </w:r>
-      <w:r>
-        <w:t xml:space="preserve">policies</w:t>
-      </w:r>
-      <w:r>
-        <w:t xml:space="preserve"> </w:t>
-      </w:r>
-      <w:r>
-        <w:t xml:space="preserve">and</w:t>
-      </w:r>
-      <w:r>
-        <w:t xml:space="preserve"> </w:t>
-      </w:r>
-      <w:r>
-        <w:t xml:space="preserve">indexing</w:t>
-      </w:r>
-      <w:r>
-        <w:t xml:space="preserve"> </w:t>
-      </w:r>
-      <w:r>
-        <w:t xml:space="preserve">for</w:t>
-      </w:r>
-      <w:r>
-        <w:t xml:space="preserve"> </w:t>
-      </w:r>
-      <w:r>
-        <w:t xml:space="preserve">OA.</w:t>
-      </w:r>
-      <w:r>
-        <w:t xml:space="preserve"> </w:t>
-      </w:r>
-      <w:r>
-        <w:t xml:space="preserve">Material</w:t>
-      </w:r>
-      <w:r>
-        <w:t xml:space="preserve"> </w:t>
-      </w:r>
-      <w:r>
-        <w:t xml:space="preserve">and</w:t>
-      </w:r>
-      <w:r>
-        <w:t xml:space="preserve"> </w:t>
-      </w:r>
-      <w:r>
-        <w:t xml:space="preserve">Methods:</w:t>
-      </w:r>
-      <w:r>
-        <w:t xml:space="preserve"> </w:t>
-      </w:r>
-      <w:r>
-        <w:t xml:space="preserve">Journals</w:t>
-      </w:r>
-      <w:r>
-        <w:t xml:space="preserve"> </w:t>
-      </w:r>
-      <w:r>
-        <w:t xml:space="preserve">indexed</w:t>
-      </w:r>
-      <w:r>
-        <w:t xml:space="preserve"> </w:t>
-      </w:r>
-      <w:r>
-        <w:t xml:space="preserve">in</w:t>
-      </w:r>
-      <w:r>
-        <w:t xml:space="preserve"> </w:t>
-      </w:r>
-      <w:r>
-        <w:t xml:space="preserve">the</w:t>
-      </w:r>
-      <w:r>
-        <w:t xml:space="preserve"> </w:t>
-      </w:r>
-      <w:r>
-        <w:t xml:space="preserve">OSHLINE</w:t>
-      </w:r>
-      <w:r>
-        <w:t xml:space="preserve"> </w:t>
-      </w:r>
-      <w:r>
-        <w:t xml:space="preserve">database</w:t>
-      </w:r>
-      <w:r>
-        <w:t xml:space="preserve"> </w:t>
-      </w:r>
-      <w:r>
-        <w:t xml:space="preserve">(n</w:t>
-      </w:r>
-      <w:r>
-        <w:t xml:space="preserve"> </w:t>
-      </w:r>
-      <w:r>
-        <w:t xml:space="preserve">=</w:t>
-      </w:r>
-      <w:r>
-        <w:t xml:space="preserve"> </w:t>
-      </w:r>
-      <w:r>
-        <w:t xml:space="preserve">216)</w:t>
-      </w:r>
-      <w:r>
-        <w:t xml:space="preserve"> </w:t>
-      </w:r>
-      <w:r>
-        <w:t xml:space="preserve">were</w:t>
-      </w:r>
-      <w:r>
-        <w:t xml:space="preserve"> </w:t>
-      </w:r>
-      <w:r>
-        <w:t xml:space="preserve">identified</w:t>
-      </w:r>
-      <w:r>
-        <w:t xml:space="preserve"> </w:t>
-      </w:r>
-      <w:r>
-        <w:t xml:space="preserve">and</w:t>
-      </w:r>
-      <w:r>
-        <w:t xml:space="preserve"> </w:t>
-      </w:r>
-      <w:r>
-        <w:t xml:space="preserve">their</w:t>
-      </w:r>
-      <w:r>
-        <w:t xml:space="preserve"> </w:t>
-      </w:r>
-      <w:r>
-        <w:t xml:space="preserve">bibliographic</w:t>
-      </w:r>
-      <w:r>
-        <w:t xml:space="preserve"> </w:t>
-      </w:r>
-      <w:r>
-        <w:t xml:space="preserve">characteristics</w:t>
-      </w:r>
-      <w:r>
-        <w:t xml:space="preserve"> </w:t>
-      </w:r>
-      <w:r>
-        <w:t xml:space="preserve">and</w:t>
-      </w:r>
-      <w:r>
-        <w:t xml:space="preserve"> </w:t>
-      </w:r>
-      <w:r>
-        <w:t xml:space="preserve">were</w:t>
-      </w:r>
-      <w:r>
-        <w:t xml:space="preserve"> </w:t>
-      </w:r>
-      <w:r>
-        <w:t xml:space="preserve">obtained</w:t>
-      </w:r>
-      <w:r>
-        <w:t xml:space="preserve"> </w:t>
-      </w:r>
-      <w:r>
-        <w:t xml:space="preserve">from</w:t>
-      </w:r>
-      <w:r>
-        <w:t xml:space="preserve"> </w:t>
-      </w:r>
-      <w:r>
-        <w:t xml:space="preserve">the</w:t>
-      </w:r>
-      <w:r>
-        <w:t xml:space="preserve"> </w:t>
-      </w:r>
-      <w:r>
-        <w:t xml:space="preserve">Crossref,</w:t>
-      </w:r>
-      <w:r>
-        <w:t xml:space="preserve"> </w:t>
-      </w:r>
-      <w:r>
-        <w:t xml:space="preserve">ISSN,</w:t>
-      </w:r>
-      <w:r>
-        <w:t xml:space="preserve"> </w:t>
-      </w:r>
-      <w:r>
-        <w:t xml:space="preserve">and</w:t>
-      </w:r>
-      <w:r>
-        <w:t xml:space="preserve"> </w:t>
-      </w:r>
-      <w:r>
-        <w:t xml:space="preserve">Ulrichsweb</w:t>
-      </w:r>
-      <w:r>
-        <w:t xml:space="preserve"> </w:t>
-      </w:r>
-      <w:r>
-        <w:t xml:space="preserve">databases.</w:t>
-      </w:r>
-      <w:r>
-        <w:t xml:space="preserve"> </w:t>
-      </w:r>
-      <w:r>
-        <w:t xml:space="preserve">Non-academic</w:t>
-      </w:r>
-      <w:r>
-        <w:t xml:space="preserve"> </w:t>
-      </w:r>
-      <w:r>
-        <w:t xml:space="preserve">(n</w:t>
-      </w:r>
-      <w:r>
-        <w:t xml:space="preserve"> </w:t>
-      </w:r>
-      <w:r>
-        <w:t xml:space="preserve">=</w:t>
-      </w:r>
-      <w:r>
-        <w:t xml:space="preserve"> </w:t>
-      </w:r>
-      <w:r>
-        <w:t xml:space="preserve">9),</w:t>
-      </w:r>
-      <w:r>
-        <w:t xml:space="preserve"> </w:t>
-      </w:r>
-      <w:r>
-        <w:t xml:space="preserve">discontinued</w:t>
-      </w:r>
-      <w:r>
-        <w:t xml:space="preserve"> </w:t>
-      </w:r>
-      <w:r>
-        <w:t xml:space="preserve">(n</w:t>
-      </w:r>
-      <w:r>
-        <w:t xml:space="preserve"> </w:t>
-      </w:r>
-      <w:r>
-        <w:t xml:space="preserve">=</w:t>
-      </w:r>
-      <w:r>
-        <w:t xml:space="preserve"> </w:t>
-      </w:r>
-      <w:r>
-        <w:t xml:space="preserve">4),</w:t>
-      </w:r>
-      <w:r>
-        <w:t xml:space="preserve"> </w:t>
-      </w:r>
-      <w:r>
-        <w:t xml:space="preserve">and</w:t>
-      </w:r>
-      <w:r>
-        <w:t xml:space="preserve"> </w:t>
-      </w:r>
-      <w:r>
-        <w:t xml:space="preserve">unverified</w:t>
-      </w:r>
-      <w:r>
-        <w:t xml:space="preserve"> </w:t>
-      </w:r>
-      <w:r>
-        <w:t xml:space="preserve">(n</w:t>
-      </w:r>
-      <w:r>
-        <w:t xml:space="preserve"> </w:t>
-      </w:r>
-      <w:r>
-        <w:t xml:space="preserve">=</w:t>
-      </w:r>
-      <w:r>
-        <w:t xml:space="preserve"> </w:t>
-      </w:r>
-      <w:r>
-        <w:t xml:space="preserve">1)</w:t>
-      </w:r>
-      <w:r>
-        <w:t xml:space="preserve"> </w:t>
-      </w:r>
-      <w:r>
-        <w:t xml:space="preserve">publications</w:t>
-      </w:r>
-      <w:r>
-        <w:t xml:space="preserve"> </w:t>
-      </w:r>
-      <w:r>
-        <w:t xml:space="preserve">were</w:t>
-      </w:r>
-      <w:r>
-        <w:t xml:space="preserve"> </w:t>
-      </w:r>
-      <w:r>
-        <w:t xml:space="preserve">excluded.</w:t>
-      </w:r>
-      <w:r>
-        <w:t xml:space="preserve"> </w:t>
-      </w:r>
-      <w:r>
-        <w:t xml:space="preserve">Remaining</w:t>
-      </w:r>
-      <w:r>
-        <w:t xml:space="preserve"> </w:t>
-      </w:r>
-      <w:r>
-        <w:t xml:space="preserve">journals</w:t>
-      </w:r>
-      <w:r>
-        <w:t xml:space="preserve"> </w:t>
-      </w:r>
-      <w:r>
-        <w:t xml:space="preserve">were</w:t>
-      </w:r>
-      <w:r>
-        <w:t xml:space="preserve"> </w:t>
-      </w:r>
-      <w:r>
-        <w:t xml:space="preserve">searched</w:t>
-      </w:r>
-      <w:r>
-        <w:t xml:space="preserve"> </w:t>
-      </w:r>
-      <w:r>
-        <w:t xml:space="preserve">for</w:t>
-      </w:r>
-      <w:r>
-        <w:t xml:space="preserve"> </w:t>
-      </w:r>
-      <w:r>
-        <w:t xml:space="preserve">indexing</w:t>
-      </w:r>
-      <w:r>
-        <w:t xml:space="preserve"> </w:t>
-      </w:r>
-      <w:r>
-        <w:t xml:space="preserve">in</w:t>
-      </w:r>
-      <w:r>
-        <w:t xml:space="preserve"> </w:t>
-      </w:r>
-      <w:r>
-        <w:t xml:space="preserve">the</w:t>
-      </w:r>
-      <w:r>
-        <w:t xml:space="preserve"> </w:t>
-      </w:r>
-      <w:r>
-        <w:t xml:space="preserve">Directory</w:t>
-      </w:r>
-      <w:r>
-        <w:t xml:space="preserve"> </w:t>
-      </w:r>
-      <w:r>
-        <w:t xml:space="preserve">of</w:t>
-      </w:r>
-      <w:r>
-        <w:t xml:space="preserve"> </w:t>
-      </w:r>
-      <w:r>
-        <w:t xml:space="preserve">Open</w:t>
-      </w:r>
-      <w:r>
-        <w:t xml:space="preserve"> </w:t>
-      </w:r>
-      <w:r>
-        <w:t xml:space="preserve">Access</w:t>
-      </w:r>
-      <w:r>
-        <w:t xml:space="preserve"> </w:t>
-      </w:r>
-      <w:r>
-        <w:t xml:space="preserve">Journals</w:t>
-      </w:r>
-      <w:r>
-        <w:t xml:space="preserve"> </w:t>
-      </w:r>
-      <w:r>
-        <w:t xml:space="preserve">(DOAJ).</w:t>
-      </w:r>
-      <w:r>
-        <w:t xml:space="preserve"> </w:t>
-      </w:r>
-      <w:r>
-        <w:t xml:space="preserve">Data</w:t>
-      </w:r>
-      <w:r>
-        <w:t xml:space="preserve"> </w:t>
-      </w:r>
-      <w:r>
-        <w:t xml:space="preserve">on</w:t>
-      </w:r>
-      <w:r>
-        <w:t xml:space="preserve"> </w:t>
-      </w:r>
-      <w:r>
-        <w:t xml:space="preserve">OA</w:t>
-      </w:r>
-      <w:r>
-        <w:t xml:space="preserve"> </w:t>
-      </w:r>
-      <w:r>
-        <w:t xml:space="preserve">publishing</w:t>
-      </w:r>
-      <w:r>
-        <w:t xml:space="preserve"> </w:t>
-      </w:r>
-      <w:r>
-        <w:t xml:space="preserve">start</w:t>
-      </w:r>
-      <w:r>
-        <w:t xml:space="preserve"> </w:t>
-      </w:r>
-      <w:r>
-        <w:t xml:space="preserve">year,</w:t>
-      </w:r>
-      <w:r>
-        <w:t xml:space="preserve"> </w:t>
-      </w:r>
-      <w:r>
-        <w:t xml:space="preserve">article</w:t>
-      </w:r>
-      <w:r>
-        <w:t xml:space="preserve"> </w:t>
-      </w:r>
-      <w:r>
-        <w:t xml:space="preserve">processing</w:t>
-      </w:r>
-      <w:r>
-        <w:t xml:space="preserve"> </w:t>
-      </w:r>
-      <w:r>
-        <w:t xml:space="preserve">charges</w:t>
-      </w:r>
-      <w:r>
-        <w:t xml:space="preserve"> </w:t>
-      </w:r>
-      <w:r>
-        <w:t xml:space="preserve">(APC),</w:t>
-      </w:r>
-      <w:r>
-        <w:t xml:space="preserve"> </w:t>
-      </w:r>
-      <w:r>
-        <w:t xml:space="preserve">author</w:t>
-      </w:r>
-      <w:r>
-        <w:t xml:space="preserve"> </w:t>
-      </w:r>
-      <w:r>
-        <w:t xml:space="preserve">copyright</w:t>
-      </w:r>
-      <w:r>
-        <w:t xml:space="preserve"> </w:t>
-      </w:r>
-      <w:r>
-        <w:t xml:space="preserve">retention,</w:t>
-      </w:r>
-      <w:r>
-        <w:t xml:space="preserve"> </w:t>
-      </w:r>
-      <w:r>
-        <w:t xml:space="preserve">and</w:t>
-      </w:r>
-      <w:r>
-        <w:t xml:space="preserve"> </w:t>
-      </w:r>
-      <w:r>
-        <w:t xml:space="preserve">available</w:t>
-      </w:r>
-      <w:r>
-        <w:t xml:space="preserve"> </w:t>
-      </w:r>
-      <w:r>
-        <w:t xml:space="preserve">licenses</w:t>
-      </w:r>
-      <w:r>
-        <w:t xml:space="preserve"> </w:t>
-      </w:r>
-      <w:r>
-        <w:t xml:space="preserve">were</w:t>
-      </w:r>
-      <w:r>
-        <w:t xml:space="preserve"> </w:t>
-      </w:r>
-      <w:r>
-        <w:t xml:space="preserve">retrieved</w:t>
-      </w:r>
-      <w:r>
-        <w:t xml:space="preserve"> </w:t>
-      </w:r>
-      <w:r>
-        <w:t xml:space="preserve">from</w:t>
-      </w:r>
-      <w:r>
-        <w:t xml:space="preserve"> </w:t>
-      </w:r>
-      <w:r>
-        <w:t xml:space="preserve">DOAJ.</w:t>
-      </w:r>
-      <w:r>
-        <w:t xml:space="preserve"> </w:t>
-      </w:r>
-      <w:r>
-        <w:t xml:space="preserve">Journals</w:t>
-      </w:r>
-      <w:r>
-        <w:t xml:space="preserve"> </w:t>
-      </w:r>
-      <w:r>
-        <w:t xml:space="preserve">were</w:t>
-      </w:r>
-      <w:r>
-        <w:t xml:space="preserve"> </w:t>
-      </w:r>
-      <w:r>
-        <w:t xml:space="preserve">classified</w:t>
-      </w:r>
-      <w:r>
-        <w:t xml:space="preserve"> </w:t>
-      </w:r>
-      <w:r>
-        <w:t xml:space="preserve">as</w:t>
-      </w:r>
-      <w:r>
-        <w:t xml:space="preserve"> </w:t>
-      </w:r>
-      <w:r>
-        <w:t xml:space="preserve">diamond</w:t>
-      </w:r>
-      <w:r>
-        <w:t xml:space="preserve"> </w:t>
-      </w:r>
-      <w:r>
-        <w:t xml:space="preserve">or</w:t>
-      </w:r>
-      <w:r>
-        <w:t xml:space="preserve"> </w:t>
-      </w:r>
-      <w:r>
-        <w:t xml:space="preserve">non-diamond</w:t>
-      </w:r>
-      <w:r>
-        <w:t xml:space="preserve"> </w:t>
-      </w:r>
-      <w:r>
-        <w:t xml:space="preserve">OA</w:t>
-      </w:r>
-      <w:r>
-        <w:t xml:space="preserve"> </w:t>
-      </w:r>
-      <w:r>
-        <w:t xml:space="preserve">as</w:t>
-      </w:r>
-      <w:r>
-        <w:t xml:space="preserve"> </w:t>
-      </w:r>
-      <w:r>
-        <w:t xml:space="preserve">per</w:t>
-      </w:r>
-      <w:r>
-        <w:t xml:space="preserve"> </w:t>
-      </w:r>
-      <w:r>
-        <w:t xml:space="preserve">the</w:t>
-      </w:r>
-      <w:r>
-        <w:t xml:space="preserve"> </w:t>
-      </w:r>
-      <w:r>
-        <w:t xml:space="preserve">DIAMAS</w:t>
-      </w:r>
-      <w:r>
-        <w:t xml:space="preserve"> </w:t>
-      </w:r>
-      <w:r>
-        <w:t xml:space="preserve">criteria</w:t>
-      </w:r>
-      <w:r>
-        <w:t xml:space="preserve"> </w:t>
-      </w:r>
-      <w:r>
-        <w:t xml:space="preserve">(persistent</w:t>
-      </w:r>
-      <w:r>
-        <w:t xml:space="preserve"> </w:t>
-      </w:r>
-      <w:r>
-        <w:t xml:space="preserve">identification,</w:t>
-      </w:r>
-      <w:r>
-        <w:t xml:space="preserve"> </w:t>
-      </w:r>
-      <w:r>
-        <w:t xml:space="preserve">scholarly</w:t>
-      </w:r>
-      <w:r>
-        <w:t xml:space="preserve"> </w:t>
-      </w:r>
-      <w:r>
-        <w:t xml:space="preserve">journal,</w:t>
-      </w:r>
-      <w:r>
-        <w:t xml:space="preserve"> </w:t>
-      </w:r>
-      <w:r>
-        <w:t xml:space="preserve">OA</w:t>
-      </w:r>
-      <w:r>
-        <w:t xml:space="preserve"> </w:t>
-      </w:r>
-      <w:r>
-        <w:t xml:space="preserve">with</w:t>
-      </w:r>
-      <w:r>
-        <w:t xml:space="preserve"> </w:t>
-      </w:r>
-      <w:r>
-        <w:t xml:space="preserve">licenses,</w:t>
-      </w:r>
-      <w:r>
-        <w:t xml:space="preserve"> </w:t>
-      </w:r>
-      <w:r>
-        <w:t xml:space="preserve">no</w:t>
-      </w:r>
-      <w:r>
-        <w:t xml:space="preserve"> </w:t>
-      </w:r>
-      <w:r>
-        <w:t xml:space="preserve">fees,</w:t>
-      </w:r>
-      <w:r>
-        <w:t xml:space="preserve"> </w:t>
-      </w:r>
-      <w:r>
-        <w:t xml:space="preserve">open</w:t>
-      </w:r>
-      <w:r>
-        <w:t xml:space="preserve"> </w:t>
-      </w:r>
-      <w:r>
-        <w:t xml:space="preserve">to</w:t>
-      </w:r>
-      <w:r>
-        <w:t xml:space="preserve"> </w:t>
-      </w:r>
-      <w:r>
-        <w:t xml:space="preserve">all</w:t>
-      </w:r>
-      <w:r>
-        <w:t xml:space="preserve"> </w:t>
-      </w:r>
-      <w:r>
-        <w:t xml:space="preserve">authors,</w:t>
-      </w:r>
-      <w:r>
-        <w:t xml:space="preserve"> </w:t>
-      </w:r>
-      <w:r>
-        <w:t xml:space="preserve">and</w:t>
-      </w:r>
-      <w:r>
-        <w:t xml:space="preserve"> </w:t>
-      </w:r>
-      <w:r>
-        <w:t xml:space="preserve">community-owned).</w:t>
-      </w:r>
-      <w:r>
-        <w:t xml:space="preserve"> </w:t>
-      </w:r>
-      <w:r>
-        <w:t xml:space="preserve">Publishers</w:t>
-      </w:r>
-      <w:r>
-        <w:t xml:space="preserve"> </w:t>
-      </w:r>
-      <w:r>
-        <w:t xml:space="preserve">were</w:t>
-      </w:r>
-      <w:r>
-        <w:t xml:space="preserve"> </w:t>
-      </w:r>
-      <w:r>
-        <w:t xml:space="preserve">labelled</w:t>
-      </w:r>
-      <w:r>
-        <w:t xml:space="preserve"> </w:t>
-      </w:r>
-      <w:r>
-        <w:t xml:space="preserve">as</w:t>
-      </w:r>
-      <w:r>
-        <w:t xml:space="preserve"> </w:t>
-      </w:r>
-      <w:r>
-        <w:t xml:space="preserve">commercial</w:t>
-      </w:r>
-      <w:r>
-        <w:t xml:space="preserve"> </w:t>
-      </w:r>
-      <w:r>
-        <w:t xml:space="preserve">and</w:t>
-      </w:r>
-      <w:r>
-        <w:t xml:space="preserve"> </w:t>
-      </w:r>
-      <w:r>
-        <w:t xml:space="preserve">non-commercial</w:t>
-      </w:r>
-      <w:r>
-        <w:t xml:space="preserve"> </w:t>
-      </w:r>
-      <w:r>
-        <w:t xml:space="preserve">by</w:t>
-      </w:r>
-      <w:r>
-        <w:t xml:space="preserve"> </w:t>
-      </w:r>
-      <w:r>
-        <w:t xml:space="preserve">reviewing</w:t>
-      </w:r>
-      <w:r>
-        <w:t xml:space="preserve"> </w:t>
-      </w:r>
-      <w:r>
-        <w:t xml:space="preserve">publishers’</w:t>
-      </w:r>
-      <w:r>
-        <w:t xml:space="preserve"> </w:t>
-      </w:r>
-      <w:r>
-        <w:t xml:space="preserve">websites</w:t>
-      </w:r>
-      <w:r>
-        <w:t xml:space="preserve"> </w:t>
-      </w:r>
-      <w:r>
-        <w:t xml:space="preserve">and</w:t>
-      </w:r>
-      <w:r>
-        <w:t xml:space="preserve"> </w:t>
-      </w:r>
-      <w:r>
-        <w:t xml:space="preserve">stock</w:t>
-      </w:r>
-      <w:r>
-        <w:t xml:space="preserve"> </w:t>
-      </w:r>
-      <w:r>
-        <w:t xml:space="preserve">exchange</w:t>
-      </w:r>
-      <w:r>
-        <w:t xml:space="preserve"> </w:t>
-      </w:r>
-      <w:r>
-        <w:t xml:space="preserve">listings.</w:t>
-      </w:r>
-      <w:r>
-        <w:t xml:space="preserve"> </w:t>
-      </w:r>
-      <w:r>
-        <w:t xml:space="preserve">Results:</w:t>
-      </w:r>
-      <w:r>
-        <w:t xml:space="preserve"> </w:t>
-      </w:r>
-      <w:r>
-        <w:t xml:space="preserve">Out</w:t>
-      </w:r>
-      <w:r>
-        <w:t xml:space="preserve"> </w:t>
-      </w:r>
-      <w:r>
-        <w:t xml:space="preserve">of</w:t>
-      </w:r>
-      <w:r>
-        <w:t xml:space="preserve"> </w:t>
-      </w:r>
-      <w:r>
-        <w:t xml:space="preserve">the</w:t>
-      </w:r>
-      <w:r>
-        <w:t xml:space="preserve"> </w:t>
-      </w:r>
-      <w:r>
-        <w:t xml:space="preserve">202</w:t>
-      </w:r>
-      <w:r>
-        <w:t xml:space="preserve"> </w:t>
-      </w:r>
-      <w:r>
-        <w:t xml:space="preserve">journals</w:t>
-      </w:r>
-      <w:r>
-        <w:t xml:space="preserve"> </w:t>
-      </w:r>
-      <w:r>
-        <w:t xml:space="preserve">analyzed,</w:t>
-      </w:r>
-      <w:r>
-        <w:t xml:space="preserve"> </w:t>
-      </w:r>
-      <w:r>
-        <w:t xml:space="preserve">only</w:t>
-      </w:r>
-      <w:r>
-        <w:t xml:space="preserve"> </w:t>
-      </w:r>
-      <w:r>
-        <w:t xml:space="preserve">13</w:t>
-      </w:r>
-      <w:r>
-        <w:t xml:space="preserve"> </w:t>
-      </w:r>
-      <w:r>
-        <w:t xml:space="preserve">(6.4%)</w:t>
-      </w:r>
-      <w:r>
-        <w:t xml:space="preserve"> </w:t>
-      </w:r>
-      <w:r>
-        <w:t xml:space="preserve">were</w:t>
-      </w:r>
-      <w:r>
-        <w:t xml:space="preserve"> </w:t>
-      </w:r>
-      <w:r>
-        <w:t xml:space="preserve">indexed</w:t>
-      </w:r>
-      <w:r>
-        <w:t xml:space="preserve"> </w:t>
-      </w:r>
-      <w:r>
-        <w:t xml:space="preserve">in</w:t>
-      </w:r>
-      <w:r>
-        <w:t xml:space="preserve"> </w:t>
-      </w:r>
-      <w:r>
-        <w:t xml:space="preserve">DOAJ.</w:t>
-      </w:r>
-      <w:r>
-        <w:t xml:space="preserve"> </w:t>
-      </w:r>
-      <w:r>
-        <w:t xml:space="preserve">Of</w:t>
-      </w:r>
-      <w:r>
-        <w:t xml:space="preserve"> </w:t>
-      </w:r>
-      <w:r>
-        <w:t xml:space="preserve">these,</w:t>
-      </w:r>
-      <w:r>
-        <w:t xml:space="preserve"> </w:t>
-      </w:r>
-      <w:r>
-        <w:t xml:space="preserve">only</w:t>
-      </w:r>
-      <w:r>
-        <w:t xml:space="preserve"> </w:t>
-      </w:r>
-      <w:r>
-        <w:t xml:space="preserve">2</w:t>
-      </w:r>
-      <w:r>
-        <w:t xml:space="preserve"> </w:t>
-      </w:r>
-      <w:r>
-        <w:t xml:space="preserve">were</w:t>
-      </w:r>
-      <w:r>
-        <w:t xml:space="preserve"> </w:t>
-      </w:r>
-      <w:r>
-        <w:t xml:space="preserve">diamond</w:t>
-      </w:r>
-      <w:r>
-        <w:t xml:space="preserve"> </w:t>
-      </w:r>
-      <w:r>
-        <w:t xml:space="preserve">OA</w:t>
-      </w:r>
-      <w:r>
-        <w:t xml:space="preserve"> </w:t>
-      </w:r>
-      <w:r>
-        <w:t xml:space="preserve">journals.</w:t>
-      </w:r>
-      <w:r>
-        <w:t xml:space="preserve"> </w:t>
-      </w:r>
-      <w:r>
-        <w:t xml:space="preserve">The</w:t>
-      </w:r>
-      <w:r>
-        <w:t xml:space="preserve"> </w:t>
-      </w:r>
-      <w:r>
-        <w:t xml:space="preserve">median</w:t>
-      </w:r>
-      <w:r>
-        <w:t xml:space="preserve"> </w:t>
-      </w:r>
-      <w:r>
-        <w:t xml:space="preserve">APC</w:t>
-      </w:r>
-      <w:r>
-        <w:t xml:space="preserve"> </w:t>
-      </w:r>
-      <w:r>
-        <w:t xml:space="preserve">was</w:t>
-      </w:r>
-      <w:r>
-        <w:t xml:space="preserve"> </w:t>
-      </w:r>
-      <w:r>
-        <w:t xml:space="preserve">1894</w:t>
-      </w:r>
-      <w:r>
-        <w:t xml:space="preserve"> </w:t>
-      </w:r>
-      <w:r>
-        <w:t xml:space="preserve">EUR</w:t>
-      </w:r>
-      <w:r>
-        <w:t xml:space="preserve"> </w:t>
-      </w:r>
-      <w:r>
-        <w:t xml:space="preserve">(IQR:</w:t>
-      </w:r>
-      <w:r>
-        <w:t xml:space="preserve"> </w:t>
-      </w:r>
-      <w:r>
-        <w:t xml:space="preserve">690–2390,</w:t>
-      </w:r>
-      <w:r>
-        <w:t xml:space="preserve"> </w:t>
-      </w:r>
-      <w:r>
-        <w:t xml:space="preserve">range:</w:t>
-      </w:r>
-      <w:r>
-        <w:t xml:space="preserve"> </w:t>
-      </w:r>
-      <w:r>
-        <w:t xml:space="preserve">0–2875).</w:t>
-      </w:r>
-      <w:r>
-        <w:t xml:space="preserve"> </w:t>
-      </w:r>
-      <w:r>
-        <w:t xml:space="preserve">Journals</w:t>
-      </w:r>
-      <w:r>
-        <w:t xml:space="preserve"> </w:t>
-      </w:r>
-      <w:r>
-        <w:t xml:space="preserve">owned</w:t>
-      </w:r>
-      <w:r>
-        <w:t xml:space="preserve"> </w:t>
-      </w:r>
-      <w:r>
-        <w:t xml:space="preserve">by</w:t>
-      </w:r>
-      <w:r>
-        <w:t xml:space="preserve"> </w:t>
-      </w:r>
-      <w:r>
-        <w:t xml:space="preserve">commercial</w:t>
-      </w:r>
-      <w:r>
-        <w:t xml:space="preserve"> </w:t>
-      </w:r>
-      <w:r>
-        <w:t xml:space="preserve">publishers</w:t>
-      </w:r>
-      <w:r>
-        <w:t xml:space="preserve"> </w:t>
-      </w:r>
-      <w:r>
-        <w:t xml:space="preserve">charged</w:t>
-      </w:r>
-      <w:r>
-        <w:t xml:space="preserve"> </w:t>
-      </w:r>
-      <w:r>
-        <w:t xml:space="preserve">higher</w:t>
-      </w:r>
-      <w:r>
-        <w:t xml:space="preserve"> </w:t>
-      </w:r>
-      <w:r>
-        <w:t xml:space="preserve">APC</w:t>
-      </w:r>
-      <w:r>
-        <w:t xml:space="preserve"> </w:t>
-      </w:r>
-      <w:r>
-        <w:t xml:space="preserve">than</w:t>
-      </w:r>
-      <w:r>
-        <w:t xml:space="preserve"> </w:t>
-      </w:r>
-      <w:r>
-        <w:t xml:space="preserve">non-commercial</w:t>
-      </w:r>
-      <w:r>
-        <w:t xml:space="preserve"> </w:t>
-      </w:r>
-      <w:r>
-        <w:t xml:space="preserve">publishers</w:t>
-      </w:r>
-      <w:r>
-        <w:t xml:space="preserve"> </w:t>
-      </w:r>
-      <w:r>
-        <w:t xml:space="preserve">(median</w:t>
-      </w:r>
-      <w:r>
-        <w:t xml:space="preserve"> </w:t>
-      </w:r>
-      <w:r>
-        <w:t xml:space="preserve">1424</w:t>
-      </w:r>
-      <w:r>
-        <w:t xml:space="preserve"> </w:t>
-      </w:r>
-      <w:r>
-        <w:t xml:space="preserve">vs</w:t>
-      </w:r>
-      <w:r>
-        <w:t xml:space="preserve"> </w:t>
-      </w:r>
-      <w:r>
-        <w:t xml:space="preserve">2490</w:t>
-      </w:r>
-      <w:r>
-        <w:t xml:space="preserve"> </w:t>
-      </w:r>
-      <w:r>
-        <w:t xml:space="preserve">EUR,</w:t>
-      </w:r>
-      <w:r>
-        <w:t xml:space="preserve"> </w:t>
-      </w:r>
-      <w:r>
-        <w:t xml:space="preserve">p</w:t>
-      </w:r>
-      <w:r>
-        <w:t xml:space="preserve"> </w:t>
-      </w:r>
-      <w:r>
-        <w:t xml:space="preserve">=</w:t>
-      </w:r>
-      <w:r>
-        <w:t xml:space="preserve"> </w:t>
-      </w:r>
-      <w:r>
-        <w:t xml:space="preserve">0.03).</w:t>
-      </w:r>
-      <w:r>
-        <w:t xml:space="preserve"> </w:t>
-      </w:r>
-      <w:r>
-        <w:t xml:space="preserve">Eight</w:t>
-      </w:r>
-      <w:r>
-        <w:t xml:space="preserve"> </w:t>
-      </w:r>
-      <w:r>
-        <w:t xml:space="preserve">(61.5%)</w:t>
-      </w:r>
-      <w:r>
-        <w:t xml:space="preserve"> </w:t>
-      </w:r>
-      <w:r>
-        <w:t xml:space="preserve">allowed</w:t>
-      </w:r>
-      <w:r>
-        <w:t xml:space="preserve"> </w:t>
-      </w:r>
-      <w:r>
-        <w:t xml:space="preserve">authors</w:t>
-      </w:r>
-      <w:r>
-        <w:t xml:space="preserve"> </w:t>
-      </w:r>
-      <w:r>
-        <w:t xml:space="preserve">to</w:t>
-      </w:r>
-      <w:r>
-        <w:t xml:space="preserve"> </w:t>
-      </w:r>
-      <w:r>
-        <w:t xml:space="preserve">retain</w:t>
-      </w:r>
-      <w:r>
-        <w:t xml:space="preserve"> </w:t>
-      </w:r>
-      <w:r>
-        <w:t xml:space="preserve">the</w:t>
-      </w:r>
-      <w:r>
-        <w:t xml:space="preserve"> </w:t>
-      </w:r>
-      <w:r>
-        <w:t xml:space="preserve">copyright</w:t>
-      </w:r>
-      <w:r>
-        <w:t xml:space="preserve"> </w:t>
-      </w:r>
-      <w:r>
-        <w:t xml:space="preserve">of</w:t>
-      </w:r>
-      <w:r>
-        <w:t xml:space="preserve"> </w:t>
-      </w:r>
-      <w:r>
-        <w:t xml:space="preserve">their</w:t>
-      </w:r>
-      <w:r>
-        <w:t xml:space="preserve"> </w:t>
-      </w:r>
-      <w:r>
-        <w:t xml:space="preserve">works.</w:t>
-      </w:r>
-      <w:r>
-        <w:t xml:space="preserve"> </w:t>
-      </w:r>
-      <w:r>
-        <w:t xml:space="preserve">CC-BY</w:t>
-      </w:r>
-      <w:r>
-        <w:t xml:space="preserve"> </w:t>
-      </w:r>
-      <w:r>
-        <w:t xml:space="preserve">licenses</w:t>
-      </w:r>
-      <w:r>
-        <w:t xml:space="preserve"> </w:t>
-      </w:r>
-      <w:r>
-        <w:t xml:space="preserve">were</w:t>
-      </w:r>
-      <w:r>
-        <w:t xml:space="preserve"> </w:t>
-      </w:r>
-      <w:r>
-        <w:t xml:space="preserve">commonly</w:t>
-      </w:r>
-      <w:r>
-        <w:t xml:space="preserve"> </w:t>
-      </w:r>
-      <w:r>
-        <w:t xml:space="preserve">allowed</w:t>
-      </w:r>
-      <w:r>
-        <w:t xml:space="preserve"> </w:t>
-      </w:r>
-      <w:r>
-        <w:t xml:space="preserve">(n</w:t>
-      </w:r>
-      <w:r>
-        <w:t xml:space="preserve"> </w:t>
-      </w:r>
-      <w:r>
-        <w:t xml:space="preserve">=</w:t>
-      </w:r>
-      <w:r>
-        <w:t xml:space="preserve"> </w:t>
-      </w:r>
-      <w:r>
-        <w:t xml:space="preserve">11,</w:t>
-      </w:r>
-      <w:r>
-        <w:t xml:space="preserve"> </w:t>
-      </w:r>
-      <w:r>
-        <w:t xml:space="preserve">84.6%),</w:t>
-      </w:r>
-      <w:r>
-        <w:t xml:space="preserve"> </w:t>
-      </w:r>
-      <w:r>
-        <w:t xml:space="preserve">followed</w:t>
-      </w:r>
-      <w:r>
-        <w:t xml:space="preserve"> </w:t>
-      </w:r>
-      <w:r>
-        <w:t xml:space="preserve">by</w:t>
-      </w:r>
-      <w:r>
-        <w:t xml:space="preserve"> </w:t>
-      </w:r>
-      <w:r>
-        <w:t xml:space="preserve">CC0</w:t>
-      </w:r>
-      <w:r>
-        <w:t xml:space="preserve"> </w:t>
-      </w:r>
-      <w:r>
-        <w:t xml:space="preserve">(n</w:t>
-      </w:r>
-      <w:r>
-        <w:t xml:space="preserve"> </w:t>
-      </w:r>
-      <w:r>
-        <w:t xml:space="preserve">=</w:t>
-      </w:r>
-      <w:r>
-        <w:t xml:space="preserve"> </w:t>
-      </w:r>
-      <w:r>
-        <w:t xml:space="preserve">5,</w:t>
-      </w:r>
-      <w:r>
-        <w:t xml:space="preserve"> </w:t>
-      </w:r>
-      <w:r>
-        <w:t xml:space="preserve">38.5%),</w:t>
-      </w:r>
-      <w:r>
-        <w:t xml:space="preserve"> </w:t>
-      </w:r>
-      <w:r>
-        <w:t xml:space="preserve">and</w:t>
-      </w:r>
-      <w:r>
-        <w:t xml:space="preserve"> </w:t>
-      </w:r>
-      <w:r>
-        <w:t xml:space="preserve">CC</w:t>
-      </w:r>
-      <w:r>
-        <w:t xml:space="preserve"> </w:t>
-      </w:r>
-      <w:r>
-        <w:t xml:space="preserve">BY-NC-ND</w:t>
-      </w:r>
-      <w:r>
-        <w:t xml:space="preserve"> </w:t>
-      </w:r>
-      <w:r>
-        <w:t xml:space="preserve">(n</w:t>
-      </w:r>
-      <w:r>
-        <w:t xml:space="preserve"> </w:t>
-      </w:r>
-      <w:r>
-        <w:t xml:space="preserve">=</w:t>
-      </w:r>
-      <w:r>
-        <w:t xml:space="preserve"> </w:t>
-      </w:r>
-      <w:r>
-        <w:t xml:space="preserve">3,</w:t>
-      </w:r>
-      <w:r>
-        <w:t xml:space="preserve"> </w:t>
-      </w:r>
-      <w:r>
-        <w:t xml:space="preserve">23.1%).</w:t>
-      </w:r>
-      <w:r>
-        <w:t xml:space="preserve"> </w:t>
-      </w:r>
-      <w:r>
-        <w:t xml:space="preserve">Conclusion:</w:t>
-      </w:r>
-      <w:r>
-        <w:t xml:space="preserve"> </w:t>
-      </w:r>
-      <w:r>
-        <w:t xml:space="preserve">Few</w:t>
-      </w:r>
-      <w:r>
-        <w:t xml:space="preserve"> </w:t>
-      </w:r>
-      <w:r>
-        <w:t xml:space="preserve">occupational</w:t>
-      </w:r>
-      <w:r>
-        <w:t xml:space="preserve"> </w:t>
-      </w:r>
-      <w:r>
-        <w:t xml:space="preserve">health</w:t>
-      </w:r>
-      <w:r>
-        <w:t xml:space="preserve"> </w:t>
-      </w:r>
-      <w:r>
-        <w:t xml:space="preserve">and</w:t>
-      </w:r>
-      <w:r>
-        <w:t xml:space="preserve"> </w:t>
-      </w:r>
-      <w:r>
-        <w:t xml:space="preserve">safety</w:t>
-      </w:r>
-      <w:r>
-        <w:t xml:space="preserve"> </w:t>
-      </w:r>
-      <w:r>
-        <w:t xml:space="preserve">journals</w:t>
-      </w:r>
-      <w:r>
-        <w:t xml:space="preserve"> </w:t>
-      </w:r>
-      <w:r>
-        <w:t xml:space="preserve">indexed</w:t>
-      </w:r>
-      <w:r>
-        <w:t xml:space="preserve"> </w:t>
-      </w:r>
-      <w:r>
-        <w:t xml:space="preserve">in</w:t>
-      </w:r>
-      <w:r>
-        <w:t xml:space="preserve"> </w:t>
-      </w:r>
-      <w:r>
-        <w:t xml:space="preserve">OSHLINE</w:t>
-      </w:r>
-      <w:r>
-        <w:t xml:space="preserve"> </w:t>
-      </w:r>
-      <w:r>
-        <w:t xml:space="preserve">are</w:t>
-      </w:r>
-      <w:r>
-        <w:t xml:space="preserve"> </w:t>
-      </w:r>
-      <w:r>
-        <w:t xml:space="preserve">fully</w:t>
-      </w:r>
-      <w:r>
-        <w:t xml:space="preserve"> </w:t>
-      </w:r>
-      <w:r>
-        <w:t xml:space="preserve">OA,</w:t>
-      </w:r>
-      <w:r>
-        <w:t xml:space="preserve"> </w:t>
-      </w:r>
-      <w:r>
-        <w:t xml:space="preserve">with</w:t>
-      </w:r>
-      <w:r>
-        <w:t xml:space="preserve"> </w:t>
-      </w:r>
-      <w:r>
-        <w:t xml:space="preserve">only</w:t>
-      </w:r>
-      <w:r>
-        <w:t xml:space="preserve"> </w:t>
-      </w:r>
-      <w:r>
-        <w:t xml:space="preserve">1%</w:t>
-      </w:r>
-      <w:r>
-        <w:t xml:space="preserve"> </w:t>
-      </w:r>
-      <w:r>
-        <w:t xml:space="preserve">diamond</w:t>
-      </w:r>
-      <w:r>
-        <w:t xml:space="preserve"> </w:t>
-      </w:r>
-      <w:r>
-        <w:t xml:space="preserve">OA.</w:t>
-      </w:r>
-      <w:r>
-        <w:t xml:space="preserve"> </w:t>
-      </w:r>
-      <w:r>
-        <w:t xml:space="preserve">Journals</w:t>
-      </w:r>
-      <w:r>
-        <w:t xml:space="preserve"> </w:t>
-      </w:r>
-      <w:r>
-        <w:t xml:space="preserve">owned</w:t>
-      </w:r>
-      <w:r>
-        <w:t xml:space="preserve"> </w:t>
-      </w:r>
-      <w:r>
-        <w:t xml:space="preserve">by</w:t>
-      </w:r>
-      <w:r>
-        <w:t xml:space="preserve"> </w:t>
-      </w:r>
-      <w:r>
-        <w:t xml:space="preserve">commercial</w:t>
-      </w:r>
-      <w:r>
-        <w:t xml:space="preserve"> </w:t>
-      </w:r>
-      <w:r>
-        <w:t xml:space="preserve">publishers</w:t>
-      </w:r>
-      <w:r>
-        <w:t xml:space="preserve"> </w:t>
-      </w:r>
-      <w:r>
-        <w:t xml:space="preserve">charge</w:t>
-      </w:r>
-      <w:r>
-        <w:t xml:space="preserve"> </w:t>
-      </w:r>
-      <w:r>
-        <w:t xml:space="preserve">higher</w:t>
-      </w:r>
-      <w:r>
-        <w:t xml:space="preserve"> </w:t>
-      </w:r>
-      <w:r>
-        <w:t xml:space="preserve">fees</w:t>
-      </w:r>
-      <w:r>
-        <w:t xml:space="preserve"> </w:t>
-      </w:r>
-      <w:r>
-        <w:t xml:space="preserve">to</w:t>
-      </w:r>
-      <w:r>
-        <w:t xml:space="preserve"> </w:t>
-      </w:r>
-      <w:r>
-        <w:t xml:space="preserve">authors,</w:t>
-      </w:r>
-      <w:r>
-        <w:t xml:space="preserve"> </w:t>
-      </w:r>
-      <w:r>
-        <w:t xml:space="preserve">institutions,</w:t>
-      </w:r>
-      <w:r>
-        <w:t xml:space="preserve"> </w:t>
-      </w:r>
-      <w:r>
-        <w:t xml:space="preserve">and</w:t>
-      </w:r>
-      <w:r>
-        <w:t xml:space="preserve"> </w:t>
-      </w:r>
-      <w:r>
-        <w:t xml:space="preserve">funders,</w:t>
-      </w:r>
-      <w:r>
-        <w:t xml:space="preserve"> </w:t>
-      </w:r>
-      <w:r>
-        <w:t xml:space="preserve">on</w:t>
-      </w:r>
-      <w:r>
-        <w:t xml:space="preserve"> </w:t>
-      </w:r>
-      <w:r>
-        <w:t xml:space="preserve">average.</w:t>
+        <w:t xml:space="preserve">funders.</w:t>
       </w:r>
       <w:r>
         <w:t xml:space="preserve"> </w:t>

</xml_diff>